<commit_message>
Refined quality metrics table based on images and notes from pages 11-13
</commit_message>
<xml_diff>
--- a/docs/HaplotypeFrequency Curation Service.docx
+++ b/docs/HaplotypeFrequency Curation Service.docx
@@ -17,7 +17,6 @@
           <w:lang w:val="en-US"/>
         </w:rPr>
       </w:pPr>
-      <w:proofErr w:type="spellStart"/>
       <w:r>
         <w:rPr>
           <w:rFonts w:ascii="Courier New" w:hAnsi="Courier New" w:cs="Courier New"/>
@@ -27,7 +26,6 @@
         </w:rPr>
         <w:t>HFCuS</w:t>
       </w:r>
-      <w:proofErr w:type="spellEnd"/>
     </w:p>
     <w:p>
       <w:pPr>
@@ -43,14 +41,12 @@
           <w:lang w:val="en-US"/>
         </w:rPr>
       </w:pPr>
-      <w:proofErr w:type="spellStart"/>
       <w:r>
         <w:rPr>
           <w:lang w:val="en-US"/>
         </w:rPr>
         <w:t>HaplotypeFrequency</w:t>
       </w:r>
-      <w:proofErr w:type="spellEnd"/>
     </w:p>
     <w:p>
       <w:pPr>
@@ -337,14 +333,12 @@
                 <w:lang w:val="en-US"/>
               </w:rPr>
             </w:pPr>
-            <w:proofErr w:type="spellStart"/>
             <w:r>
               <w:rPr>
                 <w:lang w:val="en-US"/>
               </w:rPr>
               <w:t>HT_List</w:t>
             </w:r>
-            <w:proofErr w:type="spellEnd"/>
           </w:p>
         </w:tc>
         <w:tc>
@@ -437,30 +431,8 @@
               <w:rPr>
                 <w:lang w:val="en-US"/>
               </w:rPr>
-              <w:t xml:space="preserve">Pair of </w:t>
-            </w:r>
-            <w:proofErr w:type="spellStart"/>
-            <w:r>
-              <w:rPr>
-                <w:lang w:val="en-US"/>
-              </w:rPr>
-              <w:t>HTL_Name</w:t>
-            </w:r>
-            <w:proofErr w:type="spellEnd"/>
-            <w:r>
-              <w:rPr>
-                <w:lang w:val="en-US"/>
-              </w:rPr>
-              <w:t xml:space="preserve">, </w:t>
-            </w:r>
-            <w:proofErr w:type="spellStart"/>
-            <w:r>
-              <w:rPr>
-                <w:lang w:val="en-US"/>
-              </w:rPr>
-              <w:t>HTL_Freq</w:t>
-            </w:r>
-            <w:proofErr w:type="spellEnd"/>
+              <w:t>Pair of HTL_Name, HTL_Freq</w:t>
+            </w:r>
           </w:p>
         </w:tc>
         <w:tc>
@@ -508,14 +480,12 @@
                 <w:lang w:val="en-US"/>
               </w:rPr>
             </w:pPr>
-            <w:proofErr w:type="spellStart"/>
             <w:r>
               <w:rPr>
                 <w:lang w:val="en-US"/>
               </w:rPr>
               <w:t>HTL_Name</w:t>
             </w:r>
-            <w:proofErr w:type="spellEnd"/>
           </w:p>
         </w:tc>
         <w:tc>
@@ -585,14 +555,12 @@
                 <w:lang w:val="en-US"/>
               </w:rPr>
             </w:pPr>
-            <w:proofErr w:type="spellStart"/>
             <w:r>
               <w:rPr>
                 <w:lang w:val="en-US"/>
               </w:rPr>
               <w:t>HTL_Freq</w:t>
             </w:r>
-            <w:proofErr w:type="spellEnd"/>
           </w:p>
         </w:tc>
         <w:tc>
@@ -659,14 +627,12 @@
                 <w:lang w:val="en-US"/>
               </w:rPr>
             </w:pPr>
-            <w:proofErr w:type="spellStart"/>
             <w:r>
               <w:rPr>
                 <w:lang w:val="en-US"/>
               </w:rPr>
               <w:t>HT_Lic</w:t>
             </w:r>
-            <w:proofErr w:type="spellEnd"/>
           </w:p>
         </w:tc>
         <w:tc>
@@ -742,14 +708,12 @@
                 <w:lang w:val="en-US"/>
               </w:rPr>
             </w:pPr>
-            <w:proofErr w:type="spellStart"/>
             <w:r>
               <w:rPr>
                 <w:lang w:val="en-US"/>
               </w:rPr>
               <w:t>HT_Res</w:t>
             </w:r>
-            <w:proofErr w:type="spellEnd"/>
           </w:p>
         </w:tc>
         <w:tc>
@@ -767,14 +731,7 @@
               <w:rPr>
                 <w:lang w:val="en-US"/>
               </w:rPr>
-              <w:t xml:space="preserve">G, P, </w:t>
-            </w:r>
-            <w:proofErr w:type="spellStart"/>
-            <w:r>
-              <w:rPr>
-                <w:lang w:val="en-US"/>
-              </w:rPr>
-              <w:t>g</w:t>
+              <w:t>G, P, g</w:t>
             </w:r>
             <w:r>
               <w:rPr>
@@ -783,19 +740,11 @@
               </w:rPr>
               <w:t>NMDP</w:t>
             </w:r>
-            <w:proofErr w:type="spellEnd"/>
-            <w:r>
-              <w:rPr>
-                <w:lang w:val="en-US"/>
-              </w:rPr>
-              <w:t xml:space="preserve">, </w:t>
-            </w:r>
-            <w:proofErr w:type="spellStart"/>
-            <w:r>
-              <w:rPr>
-                <w:lang w:val="en-US"/>
-              </w:rPr>
-              <w:t>g</w:t>
+            <w:r>
+              <w:rPr>
+                <w:lang w:val="en-US"/>
+              </w:rPr>
+              <w:t>, g</w:t>
             </w:r>
             <w:r>
               <w:rPr>
@@ -810,7 +759,6 @@
               </w:rPr>
               <w:t>,</w:t>
             </w:r>
-            <w:proofErr w:type="spellEnd"/>
             <w:r>
               <w:rPr>
                 <w:lang w:val="en-US"/>
@@ -866,14 +814,12 @@
                 <w:lang w:val="en-US"/>
               </w:rPr>
             </w:pPr>
-            <w:proofErr w:type="spellStart"/>
             <w:r>
               <w:rPr>
                 <w:lang w:val="en-US"/>
               </w:rPr>
               <w:t>GT_List</w:t>
             </w:r>
-            <w:proofErr w:type="spellEnd"/>
           </w:p>
         </w:tc>
         <w:tc>
@@ -973,30 +919,8 @@
               <w:rPr>
                 <w:lang w:val="en-US"/>
               </w:rPr>
-              <w:t xml:space="preserve">Record of </w:t>
-            </w:r>
-            <w:proofErr w:type="spellStart"/>
-            <w:r>
-              <w:rPr>
-                <w:lang w:val="en-US"/>
-              </w:rPr>
-              <w:t>GTL_Name</w:t>
-            </w:r>
-            <w:proofErr w:type="spellEnd"/>
-            <w:r>
-              <w:rPr>
-                <w:lang w:val="en-US"/>
-              </w:rPr>
-              <w:t xml:space="preserve">, </w:t>
-            </w:r>
-            <w:proofErr w:type="spellStart"/>
-            <w:r>
-              <w:rPr>
-                <w:lang w:val="en-US"/>
-              </w:rPr>
-              <w:t>GTL_M_List</w:t>
-            </w:r>
-            <w:proofErr w:type="spellEnd"/>
+              <w:t>Record of GTL_Name, GTL_M_List</w:t>
+            </w:r>
           </w:p>
         </w:tc>
         <w:tc>
@@ -1045,14 +969,12 @@
                 <w:lang w:val="en-US"/>
               </w:rPr>
             </w:pPr>
-            <w:proofErr w:type="spellStart"/>
             <w:r>
               <w:rPr>
                 <w:lang w:val="en-US"/>
               </w:rPr>
               <w:t>GTL_Name</w:t>
             </w:r>
-            <w:proofErr w:type="spellEnd"/>
           </w:p>
         </w:tc>
         <w:tc>
@@ -1129,14 +1051,12 @@
                 <w:lang w:val="en-US"/>
               </w:rPr>
             </w:pPr>
-            <w:proofErr w:type="spellStart"/>
             <w:r>
               <w:rPr>
                 <w:lang w:val="en-US"/>
               </w:rPr>
               <w:t>GTL_M_List</w:t>
             </w:r>
-            <w:proofErr w:type="spellEnd"/>
           </w:p>
         </w:tc>
         <w:tc>
@@ -1154,16 +1074,8 @@
               <w:rPr>
                 <w:lang w:val="en-US"/>
               </w:rPr>
-              <w:t xml:space="preserve">List of </w:t>
-            </w:r>
-            <w:proofErr w:type="spellStart"/>
-            <w:r>
-              <w:rPr>
-                <w:lang w:val="en-US"/>
-              </w:rPr>
-              <w:t>GTLP_Meth</w:t>
-            </w:r>
-            <w:proofErr w:type="spellEnd"/>
+              <w:t>List of GTLP_Meth</w:t>
+            </w:r>
           </w:p>
         </w:tc>
         <w:tc>
@@ -1218,14 +1130,12 @@
                 <w:lang w:val="en-US"/>
               </w:rPr>
             </w:pPr>
-            <w:proofErr w:type="spellStart"/>
             <w:r>
               <w:rPr>
                 <w:lang w:val="en-US"/>
               </w:rPr>
               <w:t>GTLP_Meth</w:t>
             </w:r>
-            <w:proofErr w:type="spellEnd"/>
           </w:p>
         </w:tc>
         <w:tc>
@@ -1243,38 +1153,22 @@
               <w:rPr>
                 <w:lang w:val="en-US"/>
               </w:rPr>
-              <w:t xml:space="preserve">Pair of </w:t>
-            </w:r>
-            <w:proofErr w:type="spellStart"/>
-            <w:r>
-              <w:rPr>
-                <w:lang w:val="en-US"/>
-              </w:rPr>
-              <w:t>GTLP_M_Data</w:t>
-            </w:r>
-            <w:proofErr w:type="spellEnd"/>
-            <w:r>
-              <w:rPr>
-                <w:lang w:val="en-US"/>
-              </w:rPr>
-              <w:t>,</w:t>
-            </w:r>
-          </w:p>
-          <w:p>
-            <w:pPr>
-              <w:cnfStyle w:val="000000000000" w:firstRow="0" w:lastRow="0" w:firstColumn="0" w:lastColumn="0" w:oddVBand="0" w:evenVBand="0" w:oddHBand="0" w:evenHBand="0" w:firstRowFirstColumn="0" w:firstRowLastColumn="0" w:lastRowFirstColumn="0" w:lastRowLastColumn="0"/>
-              <w:rPr>
-                <w:lang w:val="en-US"/>
-              </w:rPr>
-            </w:pPr>
-            <w:proofErr w:type="spellStart"/>
+              <w:t>Pair of GTLP_M_Data,</w:t>
+            </w:r>
+          </w:p>
+          <w:p>
+            <w:pPr>
+              <w:cnfStyle w:val="000000000000" w:firstRow="0" w:lastRow="0" w:firstColumn="0" w:lastColumn="0" w:oddVBand="0" w:evenVBand="0" w:oddHBand="0" w:evenHBand="0" w:firstRowFirstColumn="0" w:firstRowLastColumn="0" w:lastRowFirstColumn="0" w:lastRowLastColumn="0"/>
+              <w:rPr>
+                <w:lang w:val="en-US"/>
+              </w:rPr>
+            </w:pPr>
             <w:r>
               <w:rPr>
                 <w:lang w:val="en-US"/>
               </w:rPr>
               <w:t>GTLP_M_Value</w:t>
             </w:r>
-            <w:proofErr w:type="spellEnd"/>
           </w:p>
         </w:tc>
         <w:tc>
@@ -1494,14 +1388,12 @@
                 <w:lang w:val="en-US"/>
               </w:rPr>
             </w:pPr>
-            <w:proofErr w:type="spellStart"/>
             <w:r>
               <w:rPr>
                 <w:lang w:val="en-US"/>
               </w:rPr>
               <w:t>GT_Lic</w:t>
             </w:r>
-            <w:proofErr w:type="spellEnd"/>
           </w:p>
         </w:tc>
         <w:tc>
@@ -1680,30 +1572,8 @@
               <w:rPr>
                 <w:lang w:val="en-US"/>
               </w:rPr>
-              <w:t xml:space="preserve"> of </w:t>
-            </w:r>
-            <w:proofErr w:type="spellStart"/>
-            <w:r>
-              <w:rPr>
-                <w:lang w:val="en-US"/>
-              </w:rPr>
-              <w:t>METH_Type</w:t>
-            </w:r>
-            <w:proofErr w:type="spellEnd"/>
-            <w:r>
-              <w:rPr>
-                <w:lang w:val="en-US"/>
-              </w:rPr>
-              <w:t xml:space="preserve">, </w:t>
-            </w:r>
-            <w:proofErr w:type="spellStart"/>
-            <w:r>
-              <w:rPr>
-                <w:lang w:val="en-US"/>
-              </w:rPr>
-              <w:t>METH_Value</w:t>
-            </w:r>
-            <w:proofErr w:type="spellEnd"/>
+              <w:t xml:space="preserve"> of METH_Type, METH_Value</w:t>
+            </w:r>
             <w:r>
               <w:rPr>
                 <w:lang w:val="en-US"/>
@@ -1772,14 +1642,12 @@
                 <w:lang w:val="en-US"/>
               </w:rPr>
             </w:pPr>
-            <w:proofErr w:type="spellStart"/>
             <w:r>
               <w:rPr>
                 <w:lang w:val="en-US"/>
               </w:rPr>
               <w:t>METH_Type</w:t>
             </w:r>
-            <w:proofErr w:type="spellEnd"/>
           </w:p>
         </w:tc>
         <w:tc>
@@ -1857,14 +1725,12 @@
                 <w:lang w:val="en-US"/>
               </w:rPr>
             </w:pPr>
-            <w:proofErr w:type="spellStart"/>
             <w:r>
               <w:rPr>
                 <w:lang w:val="en-US"/>
               </w:rPr>
               <w:t>METH_Value</w:t>
             </w:r>
-            <w:proofErr w:type="spellEnd"/>
           </w:p>
         </w:tc>
         <w:tc>
@@ -2886,14 +2752,12 @@
                 <w:lang w:val="en-US"/>
               </w:rPr>
             </w:pPr>
-            <w:proofErr w:type="spellStart"/>
             <w:r>
               <w:rPr>
                 <w:lang w:val="en-US"/>
               </w:rPr>
               <w:t>ToBeDefined</w:t>
             </w:r>
-            <w:proofErr w:type="spellEnd"/>
           </w:p>
           <w:p>
             <w:pPr>
@@ -3011,17 +2875,8 @@
                 <w:color w:val="FF0000"/>
                 <w:lang w:val="en-US"/>
               </w:rPr>
-              <w:t xml:space="preserve">NOT THE SAME IDs as used in the </w:t>
-            </w:r>
-            <w:proofErr w:type="spellStart"/>
-            <w:r>
-              <w:rPr>
-                <w:color w:val="FF0000"/>
-                <w:lang w:val="en-US"/>
-              </w:rPr>
-              <w:t>HFCeS</w:t>
-            </w:r>
-            <w:proofErr w:type="spellEnd"/>
+              <w:t>NOT THE SAME IDs as used in the HFCeS</w:t>
+            </w:r>
           </w:p>
         </w:tc>
       </w:tr>
@@ -3110,17 +2965,8 @@
                 <w:color w:val="FF0000"/>
                 <w:lang w:val="en-US"/>
               </w:rPr>
-              <w:t xml:space="preserve">NOT THE SAME IDs as used in the </w:t>
-            </w:r>
-            <w:proofErr w:type="spellStart"/>
-            <w:r>
-              <w:rPr>
-                <w:color w:val="FF0000"/>
-                <w:lang w:val="en-US"/>
-              </w:rPr>
-              <w:t>HFCeS</w:t>
-            </w:r>
-            <w:proofErr w:type="spellEnd"/>
+              <w:t>NOT THE SAME IDs as used in the HFCeS</w:t>
+            </w:r>
           </w:p>
         </w:tc>
       </w:tr>
@@ -3215,13 +3061,8 @@
         </w:numPr>
       </w:pPr>
       <w:r>
-        <w:t xml:space="preserve">Submitting </w:t>
+        <w:t>Submitting UserID</w:t>
       </w:r>
-      <w:proofErr w:type="spellStart"/>
-      <w:r>
-        <w:t>UserID</w:t>
-      </w:r>
-      <w:proofErr w:type="spellEnd"/>
     </w:p>
     <w:p/>
     <w:p>
@@ -3252,11 +3093,9 @@
           <w:numId w:val="2"/>
         </w:numPr>
       </w:pPr>
-      <w:proofErr w:type="spellStart"/>
       <w:r>
         <w:t>Method_ID</w:t>
       </w:r>
-      <w:proofErr w:type="spellEnd"/>
     </w:p>
     <w:p>
       <w:pPr>
@@ -3266,11 +3105,9 @@
           <w:numId w:val="2"/>
         </w:numPr>
       </w:pPr>
-      <w:proofErr w:type="spellStart"/>
       <w:r>
         <w:t>Cohort_ID</w:t>
       </w:r>
-      <w:proofErr w:type="spellEnd"/>
     </w:p>
     <w:p>
       <w:pPr>
@@ -3320,16 +3157,8 @@
           <w:lang w:val="en-US"/>
         </w:rPr>
         <w:lastRenderedPageBreak/>
-        <w:t xml:space="preserve">Internal Data Structure of </w:t>
+        <w:t>Internal Data Structure of HFCuS</w:t>
       </w:r>
-      <w:proofErr w:type="spellStart"/>
-      <w:r>
-        <w:rPr>
-          <w:lang w:val="en-US"/>
-        </w:rPr>
-        <w:t>HFCuS</w:t>
-      </w:r>
-      <w:proofErr w:type="spellEnd"/>
     </w:p>
     <w:p>
       <w:pPr>
@@ -3341,15 +3170,7 @@
     </w:p>
     <w:p>
       <w:r>
-        <w:t xml:space="preserve">The basic data structure of the </w:t>
-      </w:r>
-      <w:proofErr w:type="spellStart"/>
-      <w:r>
-        <w:t>HFCuS</w:t>
-      </w:r>
-      <w:proofErr w:type="spellEnd"/>
-      <w:r>
-        <w:t xml:space="preserve"> mimics the input file</w:t>
+        <w:t>The basic data structure of the HFCuS mimics the input file</w:t>
       </w:r>
     </w:p>
     <w:p/>
@@ -3371,21 +3192,7 @@
         <w:rPr>
           <w:lang w:val="en-US"/>
         </w:rPr>
-        <w:t xml:space="preserve">To allow for curation of submitted data sets, comments can be used. They are an independent submission to the </w:t>
-      </w:r>
-      <w:proofErr w:type="spellStart"/>
-      <w:r>
-        <w:rPr>
-          <w:lang w:val="en-US"/>
-        </w:rPr>
-        <w:t>HFCuS</w:t>
-      </w:r>
-      <w:proofErr w:type="spellEnd"/>
-      <w:r>
-        <w:rPr>
-          <w:lang w:val="en-US"/>
-        </w:rPr>
-        <w:t xml:space="preserve"> but refer to an existing HF data set. The field COM_REF_SPEC can be used to specifically address a comment to a certain piece of data in the original set.</w:t>
+        <w:t>To allow for curation of submitted data sets, comments can be used. They are an independent submission to the HFCuS but refer to an existing HF data set. The field COM_REF_SPEC can be used to specifically address a comment to a certain piece of data in the original set.</w:t>
       </w:r>
     </w:p>
     <w:tbl>
@@ -3416,14 +3223,12 @@
                 <w:lang w:val="en-US"/>
               </w:rPr>
             </w:pPr>
-            <w:proofErr w:type="spellStart"/>
             <w:r>
               <w:rPr>
                 <w:lang w:val="en-US"/>
               </w:rPr>
               <w:t>Madatory</w:t>
             </w:r>
-            <w:proofErr w:type="spellEnd"/>
           </w:p>
         </w:tc>
         <w:tc>
@@ -3437,14 +3242,12 @@
                 <w:lang w:val="en-US"/>
               </w:rPr>
             </w:pPr>
-            <w:proofErr w:type="spellStart"/>
             <w:r>
               <w:rPr>
                 <w:lang w:val="en-US"/>
               </w:rPr>
               <w:t>Data_Field</w:t>
             </w:r>
-            <w:proofErr w:type="spellEnd"/>
           </w:p>
         </w:tc>
         <w:tc>
@@ -3740,14 +3543,12 @@
                 <w:lang w:val="en-US"/>
               </w:rPr>
             </w:pPr>
-            <w:proofErr w:type="spellStart"/>
             <w:r>
               <w:rPr>
                 <w:lang w:val="en-US"/>
               </w:rPr>
               <w:t>UserID</w:t>
             </w:r>
-            <w:proofErr w:type="spellEnd"/>
           </w:p>
         </w:tc>
         <w:tc>
@@ -3765,21 +3566,7 @@
               <w:rPr>
                 <w:lang w:val="en-US"/>
               </w:rPr>
-              <w:t xml:space="preserve">The user of </w:t>
-            </w:r>
-            <w:proofErr w:type="spellStart"/>
-            <w:r>
-              <w:rPr>
-                <w:lang w:val="en-US"/>
-              </w:rPr>
-              <w:t>HFCuS</w:t>
-            </w:r>
-            <w:proofErr w:type="spellEnd"/>
-            <w:r>
-              <w:rPr>
-                <w:lang w:val="en-US"/>
-              </w:rPr>
-              <w:t xml:space="preserve"> adding the comment</w:t>
+              <w:t>The user of HFCuS adding the comment</w:t>
             </w:r>
           </w:p>
         </w:tc>
@@ -4324,21 +4111,7 @@
         <w:rPr>
           <w:lang w:val="en-US"/>
         </w:rPr>
-        <w:t xml:space="preserve">Also, if the genotype list is available, GTs can be downloaded, HF resubmitted for the same </w:t>
-      </w:r>
-      <w:proofErr w:type="spellStart"/>
-      <w:r>
-        <w:rPr>
-          <w:lang w:val="en-US"/>
-        </w:rPr>
-        <w:t>Cohort_ID</w:t>
-      </w:r>
-      <w:proofErr w:type="spellEnd"/>
-      <w:r>
-        <w:rPr>
-          <w:lang w:val="en-US"/>
-        </w:rPr>
-        <w:t xml:space="preserve"> with a different (better!) methodology.</w:t>
+        <w:t>Also, if the genotype list is available, GTs can be downloaded, HF resubmitted for the same Cohort_ID with a different (better!) methodology.</w:t>
       </w:r>
     </w:p>
     <w:p>
@@ -4394,19 +4167,11 @@
         </w:rPr>
         <w:t xml:space="preserve">People submitting to </w:t>
       </w:r>
-      <w:proofErr w:type="spellStart"/>
       <w:r>
         <w:rPr>
           <w:lang w:val="en-US"/>
         </w:rPr>
-        <w:t>HFCuS</w:t>
-      </w:r>
-      <w:proofErr w:type="spellEnd"/>
-      <w:r>
-        <w:rPr>
-          <w:lang w:val="en-US"/>
-        </w:rPr>
-        <w:t xml:space="preserve"> shall choose one of the following options for licensing:</w:t>
+        <w:t>HFCuS shall choose one of the following options for licensing:</w:t>
       </w:r>
     </w:p>
     <w:p>
@@ -4551,28 +4316,12 @@
           <w:lang w:val="en-US"/>
         </w:rPr>
       </w:pPr>
-      <w:proofErr w:type="spellStart"/>
       <w:r>
         <w:rPr>
           <w:lang w:val="en-US"/>
         </w:rPr>
-        <w:t>TBdone</w:t>
+        <w:t>TBdone, TBdefined</w:t>
       </w:r>
-      <w:proofErr w:type="spellEnd"/>
-      <w:r>
-        <w:rPr>
-          <w:lang w:val="en-US"/>
-        </w:rPr>
-        <w:t xml:space="preserve">, </w:t>
-      </w:r>
-      <w:proofErr w:type="spellStart"/>
-      <w:r>
-        <w:rPr>
-          <w:lang w:val="en-US"/>
-        </w:rPr>
-        <w:t>TBdefined</w:t>
-      </w:r>
-      <w:proofErr w:type="spellEnd"/>
     </w:p>
     <w:p>
       <w:pPr>
@@ -4983,16 +4732,8 @@
               <w:rPr>
                 <w:lang w:val="en-US"/>
               </w:rPr>
-              <w:t xml:space="preserve">The </w:t>
-            </w:r>
-            <w:proofErr w:type="spellStart"/>
-            <w:r>
-              <w:rPr>
-                <w:lang w:val="en-US"/>
-              </w:rPr>
-              <w:t>MultiAlleleCodeService</w:t>
-            </w:r>
-            <w:proofErr w:type="spellEnd"/>
+              <w:t>The MultiAlleleCodeService</w:t>
+            </w:r>
             <w:r>
               <w:rPr>
                 <w:lang w:val="en-US"/>
@@ -5699,15 +5440,7 @@
         <w:pStyle w:val="Heading1"/>
       </w:pPr>
       <w:r>
-        <w:t xml:space="preserve">List of </w:t>
-      </w:r>
-      <w:proofErr w:type="spellStart"/>
-      <w:r>
-        <w:t>Geotype</w:t>
-      </w:r>
-      <w:proofErr w:type="spellEnd"/>
-      <w:r>
-        <w:t>-Method Tags</w:t>
+        <w:t>List of Geotype-Method Tags</w:t>
       </w:r>
     </w:p>
     <w:p/>
@@ -5902,21 +5635,7 @@
               <w:rPr>
                 <w:lang w:val="en-US"/>
               </w:rPr>
-              <w:t xml:space="preserve"> Serology, </w:t>
-            </w:r>
-            <w:proofErr w:type="spellStart"/>
-            <w:r>
-              <w:rPr>
-                <w:lang w:val="en-US"/>
-              </w:rPr>
-              <w:t>SangerSequencing</w:t>
-            </w:r>
-            <w:proofErr w:type="spellEnd"/>
-            <w:r>
-              <w:rPr>
-                <w:lang w:val="en-US"/>
-              </w:rPr>
-              <w:t>, NGS,</w:t>
+              <w:t xml:space="preserve"> Serology, SangerSequencing, NGS,</w:t>
             </w:r>
           </w:p>
           <w:p>
@@ -6429,16 +6148,64 @@
               <w:rPr>
                 <w:lang w:val="en-US"/>
               </w:rPr>
-              <w:t xml:space="preserve">Exponent of Power law fit to HTF </w:t>
-            </w:r>
-            <w:proofErr w:type="spellStart"/>
-            <w:r>
-              <w:rPr>
-                <w:lang w:val="en-US"/>
-              </w:rPr>
-              <w:t>dsitribution</w:t>
-            </w:r>
-            <w:proofErr w:type="spellEnd"/>
+              <w:t>Exponent of Power Law fit</w:t>
+            </w:r>
+          </w:p>
+          <w:p>
+            <w:pPr>
+              <w:cnfStyle w:val="000000000000" w:firstRow="0" w:lastRow="0" w:firstColumn="0" w:lastColumn="0" w:oddVBand="0" w:evenVBand="0" w:oddHBand="0" w:evenHBand="0" w:firstRowFirstColumn="0" w:firstRowLastColumn="0" w:lastRowFirstColumn="0" w:lastRowLastColumn="0"/>
+              <w:rPr>
+                <w:lang w:val="en-US"/>
+              </w:rPr>
+            </w:pPr>
+            <w:r>
+              <w:rPr>
+                <w:lang w:val="en-US"/>
+              </w:rPr>
+              <w:t>to HTF distribution (This is</w:t>
+            </w:r>
+          </w:p>
+          <w:p>
+            <w:pPr>
+              <w:cnfStyle w:val="000000000000" w:firstRow="0" w:lastRow="0" w:firstColumn="0" w:lastColumn="0" w:oddVBand="0" w:evenVBand="0" w:oddHBand="0" w:evenHBand="0" w:firstRowFirstColumn="0" w:firstRowLastColumn="0" w:lastRowFirstColumn="0" w:lastRowLastColumn="0"/>
+              <w:rPr>
+                <w:lang w:val="en-US"/>
+              </w:rPr>
+            </w:pPr>
+            <w:r>
+              <w:rPr>
+                <w:lang w:val="en-US"/>
+              </w:rPr>
+              <w:t>called alpha in Slater et al.</w:t>
+            </w:r>
+          </w:p>
+          <w:p>
+            <w:pPr>
+              <w:cnfStyle w:val="000000000000" w:firstRow="0" w:lastRow="0" w:firstColumn="0" w:lastColumn="0" w:oddVBand="0" w:evenVBand="0" w:oddHBand="0" w:evenHBand="0" w:firstRowFirstColumn="0" w:firstRowLastColumn="0" w:lastRowFirstColumn="0" w:lastRowLastColumn="0"/>
+              <w:rPr>
+                <w:lang w:val="en-US"/>
+              </w:rPr>
+            </w:pPr>
+            <w:r>
+              <w:rPr>
+                <w:lang w:val="en-US"/>
+              </w:rPr>
+              <w:t>Power Laws for Heavy-</w:t>
+            </w:r>
+          </w:p>
+          <w:p>
+            <w:pPr>
+              <w:cnfStyle w:val="000000000000" w:firstRow="0" w:lastRow="0" w:firstColumn="0" w:lastColumn="0" w:oddVBand="0" w:evenVBand="0" w:oddHBand="0" w:evenHBand="0" w:firstRowFirstColumn="0" w:firstRowLastColumn="0" w:lastRowFirstColumn="0" w:lastRowLastColumn="0"/>
+              <w:rPr>
+                <w:lang w:val="en-US"/>
+              </w:rPr>
+            </w:pPr>
+            <w:r>
+              <w:rPr>
+                <w:lang w:val="en-US"/>
+              </w:rPr>
+              <w:t>Tailed Distributions?)</w:t>
+            </w:r>
           </w:p>
         </w:tc>
       </w:tr>
@@ -6499,7 +6266,63 @@
               <w:rPr>
                 <w:lang w:val="en-US"/>
               </w:rPr>
-              <w:t xml:space="preserve">Number of haplotypes needed (in descending order of frequency) to have the cumulative sum be &gt; 0.5 </w:t>
+              <w:t>Number of haplotypes</w:t>
+            </w:r>
+          </w:p>
+          <w:p>
+            <w:pPr>
+              <w:cnfStyle w:val="000000100000" w:firstRow="0" w:lastRow="0" w:firstColumn="0" w:lastColumn="0" w:oddVBand="0" w:evenVBand="0" w:oddHBand="1" w:evenHBand="0" w:firstRowFirstColumn="0" w:firstRowLastColumn="0" w:lastRowFirstColumn="0" w:lastRowLastColumn="0"/>
+              <w:rPr>
+                <w:lang w:val="en-US"/>
+              </w:rPr>
+            </w:pPr>
+            <w:r>
+              <w:rPr>
+                <w:lang w:val="en-US"/>
+              </w:rPr>
+              <w:t>needed (in descending</w:t>
+            </w:r>
+          </w:p>
+          <w:p>
+            <w:pPr>
+              <w:cnfStyle w:val="000000100000" w:firstRow="0" w:lastRow="0" w:firstColumn="0" w:lastColumn="0" w:oddVBand="0" w:evenVBand="0" w:oddHBand="1" w:evenHBand="0" w:firstRowFirstColumn="0" w:firstRowLastColumn="0" w:lastRowFirstColumn="0" w:lastRowLastColumn="0"/>
+              <w:rPr>
+                <w:lang w:val="en-US"/>
+              </w:rPr>
+            </w:pPr>
+            <w:r>
+              <w:rPr>
+                <w:lang w:val="en-US"/>
+              </w:rPr>
+              <w:t>order of frequency) to have</w:t>
+            </w:r>
+          </w:p>
+          <w:p>
+            <w:pPr>
+              <w:cnfStyle w:val="000000100000" w:firstRow="0" w:lastRow="0" w:firstColumn="0" w:lastColumn="0" w:oddVBand="0" w:evenVBand="0" w:oddHBand="1" w:evenHBand="0" w:firstRowFirstColumn="0" w:firstRowLastColumn="0" w:lastRowFirstColumn="0" w:lastRowLastColumn="0"/>
+              <w:rPr>
+                <w:lang w:val="en-US"/>
+              </w:rPr>
+            </w:pPr>
+            <w:r>
+              <w:rPr>
+                <w:lang w:val="en-US"/>
+              </w:rPr>
+              <w:t>the cumulative sum be &gt; 0.5</w:t>
+            </w:r>
+          </w:p>
+          <w:p>
+            <w:pPr>
+              <w:cnfStyle w:val="000000100000" w:firstRow="0" w:lastRow="0" w:firstColumn="0" w:lastColumn="0" w:oddVBand="0" w:evenVBand="0" w:oddHBand="1" w:evenHBand="0" w:firstRowFirstColumn="0" w:firstRowLastColumn="0" w:lastRowFirstColumn="0" w:lastRowLastColumn="0"/>
+              <w:rPr>
+                <w:lang w:val="en-US"/>
+              </w:rPr>
+            </w:pPr>
+            <w:r>
+              <w:rPr>
+                <w:lang w:val="en-US"/>
+              </w:rPr>
+              <w:t>(Sample size sensitive!)</w:t>
             </w:r>
           </w:p>
         </w:tc>
@@ -6741,21 +6564,7 @@
               <w:rPr>
                 <w:lang w:val="en-US"/>
               </w:rPr>
-              <w:t xml:space="preserve">Population genetics diversity (1-sum </w:t>
-            </w:r>
-            <w:proofErr w:type="spellStart"/>
-            <w:r>
-              <w:rPr>
-                <w:lang w:val="en-US"/>
-              </w:rPr>
-              <w:t>f_i</w:t>
-            </w:r>
-            <w:proofErr w:type="spellEnd"/>
-            <w:r>
-              <w:rPr>
-                <w:lang w:val="en-US"/>
-              </w:rPr>
-              <w:t xml:space="preserve"> ^2 N/(N-1))</w:t>
+              <w:t>Population genetics diversity (1-sum f_i ^2 N/(N-1))</w:t>
             </w:r>
           </w:p>
         </w:tc>
@@ -6795,7 +6604,7 @@
               <w:rPr>
                 <w:lang w:val="en-US"/>
               </w:rPr>
-              <w:t>a</w:t>
+              <w:t>Real, 0 &lt;= x &lt;= 1</w:t>
             </w:r>
           </w:p>
         </w:tc>
@@ -6814,7 +6623,119 @@
               <w:rPr>
                 <w:lang w:val="en-US"/>
               </w:rPr>
-              <w:t>Martin knows that</w:t>
+              <w:t>a is an independence</w:t>
+            </w:r>
+          </w:p>
+          <w:p>
+            <w:pPr>
+              <w:cnfStyle w:val="000000000000" w:firstRow="0" w:lastRow="0" w:firstColumn="0" w:lastColumn="0" w:oddVBand="0" w:evenVBand="0" w:oddHBand="0" w:evenHBand="0" w:firstRowFirstColumn="0" w:firstRowLastColumn="0" w:lastRowFirstColumn="0" w:lastRowLastColumn="0"/>
+              <w:rPr>
+                <w:lang w:val="en-US"/>
+              </w:rPr>
+            </w:pPr>
+            <w:r>
+              <w:rPr>
+                <w:lang w:val="en-US"/>
+              </w:rPr>
+              <w:t>parameter of the Bayesian</w:t>
+            </w:r>
+          </w:p>
+          <w:p>
+            <w:pPr>
+              <w:cnfStyle w:val="000000000000" w:firstRow="0" w:lastRow="0" w:firstColumn="0" w:lastColumn="0" w:oddVBand="0" w:evenVBand="0" w:oddHBand="0" w:evenHBand="0" w:firstRowFirstColumn="0" w:firstRowLastColumn="0" w:lastRowFirstColumn="0" w:lastRowLastColumn="0"/>
+              <w:rPr>
+                <w:lang w:val="en-US"/>
+              </w:rPr>
+            </w:pPr>
+            <w:r>
+              <w:rPr>
+                <w:lang w:val="en-US"/>
+              </w:rPr>
+              <w:t>SHF model that describes</w:t>
+            </w:r>
+          </w:p>
+          <w:p>
+            <w:pPr>
+              <w:cnfStyle w:val="000000000000" w:firstRow="0" w:lastRow="0" w:firstColumn="0" w:lastColumn="0" w:oddVBand="0" w:evenVBand="0" w:oddHBand="0" w:evenHBand="0" w:firstRowFirstColumn="0" w:firstRowLastColumn="0" w:lastRowFirstColumn="0" w:lastRowLastColumn="0"/>
+              <w:rPr>
+                <w:lang w:val="en-US"/>
+              </w:rPr>
+            </w:pPr>
+            <w:r>
+              <w:rPr>
+                <w:lang w:val="en-US"/>
+              </w:rPr>
+              <w:t>how allele frequency</w:t>
+            </w:r>
+          </w:p>
+          <w:p>
+            <w:pPr>
+              <w:cnfStyle w:val="000000000000" w:firstRow="0" w:lastRow="0" w:firstColumn="0" w:lastColumn="0" w:oddVBand="0" w:evenVBand="0" w:oddHBand="0" w:evenHBand="0" w:firstRowFirstColumn="0" w:firstRowLastColumn="0" w:lastRowFirstColumn="0" w:lastRowLastColumn="0"/>
+              <w:rPr>
+                <w:lang w:val="en-US"/>
+              </w:rPr>
+            </w:pPr>
+            <w:r>
+              <w:rPr>
+                <w:lang w:val="en-US"/>
+              </w:rPr>
+              <w:t>products correlate with</w:t>
+            </w:r>
+          </w:p>
+          <w:p>
+            <w:pPr>
+              <w:cnfStyle w:val="000000000000" w:firstRow="0" w:lastRow="0" w:firstColumn="0" w:lastColumn="0" w:oddVBand="0" w:evenVBand="0" w:oddHBand="0" w:evenHBand="0" w:firstRowFirstColumn="0" w:firstRowLastColumn="0" w:lastRowFirstColumn="0" w:lastRowLastColumn="0"/>
+              <w:rPr>
+                <w:lang w:val="en-US"/>
+              </w:rPr>
+            </w:pPr>
+            <w:r>
+              <w:rPr>
+                <w:lang w:val="en-US"/>
+              </w:rPr>
+              <w:t>haplotype frequencies (also</w:t>
+            </w:r>
+          </w:p>
+          <w:p>
+            <w:pPr>
+              <w:cnfStyle w:val="000000000000" w:firstRow="0" w:lastRow="0" w:firstColumn="0" w:lastColumn="0" w:oddVBand="0" w:evenVBand="0" w:oddHBand="0" w:evenHBand="0" w:firstRowFirstColumn="0" w:firstRowLastColumn="0" w:lastRowFirstColumn="0" w:lastRowLastColumn="0"/>
+              <w:rPr>
+                <w:lang w:val="en-US"/>
+              </w:rPr>
+            </w:pPr>
+            <w:r>
+              <w:rPr>
+                <w:lang w:val="en-US"/>
+              </w:rPr>
+              <w:t>correlates with the fraction</w:t>
+            </w:r>
+          </w:p>
+          <w:p>
+            <w:pPr>
+              <w:cnfStyle w:val="000000000000" w:firstRow="0" w:lastRow="0" w:firstColumn="0" w:lastColumn="0" w:oddVBand="0" w:evenVBand="0" w:oddHBand="0" w:evenHBand="0" w:firstRowFirstColumn="0" w:firstRowLastColumn="0" w:lastRowFirstColumn="0" w:lastRowLastColumn="0"/>
+              <w:rPr>
+                <w:lang w:val="en-US"/>
+              </w:rPr>
+            </w:pPr>
+            <w:r>
+              <w:rPr>
+                <w:lang w:val="en-US"/>
+              </w:rPr>
+              <w:t>of nonzero categories) –</w:t>
+            </w:r>
+          </w:p>
+          <w:p>
+            <w:pPr>
+              <w:cnfStyle w:val="000000000000" w:firstRow="0" w:lastRow="0" w:firstColumn="0" w:lastColumn="0" w:oddVBand="0" w:evenVBand="0" w:oddHBand="0" w:evenHBand="0" w:firstRowFirstColumn="0" w:firstRowLastColumn="0" w:lastRowFirstColumn="0" w:lastRowLastColumn="0"/>
+              <w:rPr>
+                <w:lang w:val="en-US"/>
+              </w:rPr>
+            </w:pPr>
+            <w:r>
+              <w:rPr>
+                <w:lang w:val="en-US"/>
+              </w:rPr>
+              <w:t>From Yoram SHF MS</w:t>
             </w:r>
           </w:p>
         </w:tc>
@@ -6876,7 +6797,35 @@
               <w:rPr>
                 <w:lang w:val="en-US"/>
               </w:rPr>
-              <w:t>Jan knows that</w:t>
+              <w:t>Jan knows that – (Average</w:t>
+            </w:r>
+          </w:p>
+          <w:p>
+            <w:pPr>
+              <w:cnfStyle w:val="000000100000" w:firstRow="0" w:lastRow="0" w:firstColumn="0" w:lastColumn="0" w:oddVBand="0" w:evenVBand="0" w:oddHBand="1" w:evenHBand="0" w:firstRowFirstColumn="0" w:firstRowLastColumn="0" w:lastRowFirstColumn="0" w:lastRowLastColumn="0"/>
+              <w:rPr>
+                <w:lang w:val="en-US"/>
+              </w:rPr>
+            </w:pPr>
+            <w:r>
+              <w:rPr>
+                <w:lang w:val="en-US"/>
+              </w:rPr>
+              <w:t>number of possible</w:t>
+            </w:r>
+          </w:p>
+          <w:p>
+            <w:pPr>
+              <w:cnfStyle w:val="000000100000" w:firstRow="0" w:lastRow="0" w:firstColumn="0" w:lastColumn="0" w:oddVBand="0" w:evenVBand="0" w:oddHBand="1" w:evenHBand="0" w:firstRowFirstColumn="0" w:firstRowLastColumn="0" w:lastRowFirstColumn="0" w:lastRowLastColumn="0"/>
+              <w:rPr>
+                <w:lang w:val="en-US"/>
+              </w:rPr>
+            </w:pPr>
+            <w:r>
+              <w:rPr>
+                <w:lang w:val="en-US"/>
+              </w:rPr>
+              <w:t>genotypes per individual?)</w:t>
             </w:r>
           </w:p>
         </w:tc>
@@ -6935,7 +6884,91 @@
               <w:rPr>
                 <w:lang w:val="en-US"/>
               </w:rPr>
-              <w:t>Resolution score</w:t>
+              <w:t>Typing Resolution Score –</w:t>
+            </w:r>
+          </w:p>
+          <w:p>
+            <w:pPr>
+              <w:cnfStyle w:val="000000000000" w:firstRow="0" w:lastRow="0" w:firstColumn="0" w:lastColumn="0" w:oddVBand="0" w:evenVBand="0" w:oddHBand="0" w:evenHBand="0" w:firstRowFirstColumn="0" w:firstRowLastColumn="0" w:lastRowFirstColumn="0" w:lastRowLastColumn="0"/>
+              <w:rPr>
+                <w:lang w:val="en-US"/>
+              </w:rPr>
+            </w:pPr>
+            <w:r>
+              <w:rPr>
+                <w:lang w:val="en-US"/>
+              </w:rPr>
+              <w:t>Average sum of square of</w:t>
+            </w:r>
+          </w:p>
+          <w:p>
+            <w:pPr>
+              <w:cnfStyle w:val="000000000000" w:firstRow="0" w:lastRow="0" w:firstColumn="0" w:lastColumn="0" w:oddVBand="0" w:evenVBand="0" w:oddHBand="0" w:evenHBand="0" w:firstRowFirstColumn="0" w:firstRowLastColumn="0" w:lastRowFirstColumn="0" w:lastRowLastColumn="0"/>
+              <w:rPr>
+                <w:lang w:val="en-US"/>
+              </w:rPr>
+            </w:pPr>
+            <w:r>
+              <w:rPr>
+                <w:lang w:val="en-US"/>
+              </w:rPr>
+              <w:t>genotype probabilities</w:t>
+            </w:r>
+          </w:p>
+          <w:p>
+            <w:pPr>
+              <w:cnfStyle w:val="000000000000" w:firstRow="0" w:lastRow="0" w:firstColumn="0" w:lastColumn="0" w:oddVBand="0" w:evenVBand="0" w:oddHBand="0" w:evenHBand="0" w:firstRowFirstColumn="0" w:firstRowLastColumn="0" w:lastRowFirstColumn="0" w:lastRowLastColumn="0"/>
+              <w:rPr>
+                <w:lang w:val="en-US"/>
+              </w:rPr>
+            </w:pPr>
+            <w:r>
+              <w:rPr>
+                <w:lang w:val="en-US"/>
+              </w:rPr>
+              <w:t>(imputation using</w:t>
+            </w:r>
+          </w:p>
+          <w:p>
+            <w:pPr>
+              <w:cnfStyle w:val="000000000000" w:firstRow="0" w:lastRow="0" w:firstColumn="0" w:lastColumn="0" w:oddVBand="0" w:evenVBand="0" w:oddHBand="0" w:evenHBand="0" w:firstRowFirstColumn="0" w:firstRowLastColumn="0" w:lastRowFirstColumn="0" w:lastRowLastColumn="0"/>
+              <w:rPr>
+                <w:lang w:val="en-US"/>
+              </w:rPr>
+            </w:pPr>
+            <w:r>
+              <w:rPr>
+                <w:lang w:val="en-US"/>
+              </w:rPr>
+              <w:t>population-specific HF</w:t>
+            </w:r>
+          </w:p>
+          <w:p>
+            <w:pPr>
+              <w:cnfStyle w:val="000000000000" w:firstRow="0" w:lastRow="0" w:firstColumn="0" w:lastColumn="0" w:oddVBand="0" w:evenVBand="0" w:oddHBand="0" w:evenHBand="0" w:firstRowFirstColumn="0" w:firstRowLastColumn="0" w:lastRowFirstColumn="0" w:lastRowLastColumn="0"/>
+              <w:rPr>
+                <w:lang w:val="en-US"/>
+              </w:rPr>
+            </w:pPr>
+            <w:r>
+              <w:rPr>
+                <w:lang w:val="en-US"/>
+              </w:rPr>
+              <w:t>estimate, could also do</w:t>
+            </w:r>
+          </w:p>
+          <w:p>
+            <w:pPr>
+              <w:cnfStyle w:val="000000000000" w:firstRow="0" w:lastRow="0" w:firstColumn="0" w:lastColumn="0" w:oddVBand="0" w:evenVBand="0" w:oddHBand="0" w:evenHBand="0" w:firstRowFirstColumn="0" w:firstRowLastColumn="0" w:lastRowFirstColumn="0" w:lastRowLastColumn="0"/>
+              <w:rPr>
+                <w:lang w:val="en-US"/>
+              </w:rPr>
+            </w:pPr>
+            <w:r>
+              <w:rPr>
+                <w:lang w:val="en-US"/>
+              </w:rPr>
+              <w:t>uniform HF global)</w:t>
             </w:r>
           </w:p>
         </w:tc>
@@ -6959,6 +6992,7 @@
               <w:rPr>
                 <w:lang w:val="en-US"/>
               </w:rPr>
+              <w:lastRenderedPageBreak/>
               <w:t>RES_SHARE_AMBIG</w:t>
             </w:r>
           </w:p>
@@ -6997,21 +7031,7 @@
               <w:rPr>
                 <w:lang w:val="en-US"/>
               </w:rPr>
-              <w:t xml:space="preserve">Fraction of GT with a lower resolution than </w:t>
-            </w:r>
-            <w:proofErr w:type="spellStart"/>
-            <w:r>
-              <w:rPr>
-                <w:lang w:val="en-US"/>
-              </w:rPr>
-              <w:t>definied</w:t>
-            </w:r>
-            <w:proofErr w:type="spellEnd"/>
-            <w:r>
-              <w:rPr>
-                <w:lang w:val="en-US"/>
-              </w:rPr>
-              <w:t xml:space="preserve"> in the resolution tag</w:t>
+              <w:t>Fraction of GT with a lower resolution than definied in the resolution tag</w:t>
             </w:r>
           </w:p>
         </w:tc>
@@ -7070,7 +7090,35 @@
               <w:rPr>
                 <w:lang w:val="en-US"/>
               </w:rPr>
-              <w:t>Fraction of GT with missing loci</w:t>
+              <w:t>Fraction of GT with missing</w:t>
+            </w:r>
+          </w:p>
+          <w:p>
+            <w:pPr>
+              <w:cnfStyle w:val="000000000000" w:firstRow="0" w:lastRow="0" w:firstColumn="0" w:lastColumn="0" w:oddVBand="0" w:evenVBand="0" w:oddHBand="0" w:evenHBand="0" w:firstRowFirstColumn="0" w:firstRowLastColumn="0" w:lastRowFirstColumn="0" w:lastRowLastColumn="0"/>
+              <w:rPr>
+                <w:lang w:val="en-US"/>
+              </w:rPr>
+            </w:pPr>
+            <w:r>
+              <w:rPr>
+                <w:lang w:val="en-US"/>
+              </w:rPr>
+              <w:t>loci (separate qual_type per</w:t>
+            </w:r>
+          </w:p>
+          <w:p>
+            <w:pPr>
+              <w:cnfStyle w:val="000000000000" w:firstRow="0" w:lastRow="0" w:firstColumn="0" w:lastColumn="0" w:oddVBand="0" w:evenVBand="0" w:oddHBand="0" w:evenHBand="0" w:firstRowFirstColumn="0" w:firstRowLastColumn="0" w:lastRowFirstColumn="0" w:lastRowLastColumn="0"/>
+              <w:rPr>
+                <w:lang w:val="en-US"/>
+              </w:rPr>
+            </w:pPr>
+            <w:r>
+              <w:rPr>
+                <w:lang w:val="en-US"/>
+              </w:rPr>
+              <w:t>locus?)</w:t>
             </w:r>
           </w:p>
         </w:tc>
@@ -7113,7 +7161,15 @@
               <w:rPr>
                 <w:lang w:val="en-US"/>
               </w:rPr>
-              <w:t>real</w:t>
+              <w:t>R</w:t>
+            </w:r>
+            <w:bookmarkStart w:id="0" w:name="_GoBack"/>
+            <w:bookmarkEnd w:id="0"/>
+            <w:r>
+              <w:rPr>
+                <w:lang w:val="en-US"/>
+              </w:rPr>
+              <w:t>eal</w:t>
             </w:r>
           </w:p>
         </w:tc>
@@ -7128,19 +7184,39 @@
                 <w:lang w:val="en-US"/>
               </w:rPr>
             </w:pPr>
-            <w:proofErr w:type="spellStart"/>
-            <w:r>
-              <w:rPr>
-                <w:lang w:val="en-US"/>
-              </w:rPr>
-              <w:t>Devition</w:t>
-            </w:r>
-            <w:proofErr w:type="spellEnd"/>
-            <w:r>
-              <w:rPr>
-                <w:lang w:val="en-US"/>
-              </w:rPr>
-              <w:t xml:space="preserve"> from HWE, method described in the method section</w:t>
+            <w:r>
+              <w:rPr>
+                <w:lang w:val="en-US"/>
+              </w:rPr>
+              <w:t>Deviation from HWE (using</w:t>
+            </w:r>
+          </w:p>
+          <w:p>
+            <w:pPr>
+              <w:cnfStyle w:val="000000100000" w:firstRow="0" w:lastRow="0" w:firstColumn="0" w:lastColumn="0" w:oddVBand="0" w:evenVBand="0" w:oddHBand="1" w:evenHBand="0" w:firstRowFirstColumn="0" w:firstRowLastColumn="0" w:lastRowFirstColumn="0" w:lastRowLastColumn="0"/>
+              <w:rPr>
+                <w:lang w:val="en-US"/>
+              </w:rPr>
+            </w:pPr>
+            <w:r>
+              <w:rPr>
+                <w:lang w:val="en-US"/>
+              </w:rPr>
+              <w:t>HWE with ambiguity</w:t>
+            </w:r>
+          </w:p>
+          <w:p>
+            <w:pPr>
+              <w:cnfStyle w:val="000000100000" w:firstRow="0" w:lastRow="0" w:firstColumn="0" w:lastColumn="0" w:oddVBand="0" w:evenVBand="0" w:oddHBand="1" w:evenHBand="0" w:firstRowFirstColumn="0" w:firstRowLastColumn="0" w:lastRowFirstColumn="0" w:lastRowLastColumn="0"/>
+              <w:rPr>
+                <w:lang w:val="en-US"/>
+              </w:rPr>
+            </w:pPr>
+            <w:r>
+              <w:rPr>
+                <w:lang w:val="en-US"/>
+              </w:rPr>
+              <w:t>method)</w:t>
             </w:r>
           </w:p>
         </w:tc>
@@ -7199,7 +7275,35 @@
               <w:rPr>
                 <w:lang w:val="en-US"/>
               </w:rPr>
-              <w:t>Weighted average of standard error</w:t>
+              <w:t>Weighted average of</w:t>
+            </w:r>
+          </w:p>
+          <w:p>
+            <w:pPr>
+              <w:cnfStyle w:val="000000000000" w:firstRow="0" w:lastRow="0" w:firstColumn="0" w:lastColumn="0" w:oddVBand="0" w:evenVBand="0" w:oddHBand="0" w:evenHBand="0" w:firstRowFirstColumn="0" w:firstRowLastColumn="0" w:lastRowFirstColumn="0" w:lastRowLastColumn="0"/>
+              <w:rPr>
+                <w:lang w:val="en-US"/>
+              </w:rPr>
+            </w:pPr>
+            <w:r>
+              <w:rPr>
+                <w:lang w:val="en-US"/>
+              </w:rPr>
+              <w:t>standard errors across all</w:t>
+            </w:r>
+          </w:p>
+          <w:p>
+            <w:pPr>
+              <w:cnfStyle w:val="000000000000" w:firstRow="0" w:lastRow="0" w:firstColumn="0" w:lastColumn="0" w:oddVBand="0" w:evenVBand="0" w:oddHBand="0" w:evenHBand="0" w:firstRowFirstColumn="0" w:firstRowLastColumn="0" w:lastRowFirstColumn="0" w:lastRowLastColumn="0"/>
+              <w:rPr>
+                <w:lang w:val="en-US"/>
+              </w:rPr>
+            </w:pPr>
+            <w:r>
+              <w:rPr>
+                <w:lang w:val="en-US"/>
+              </w:rPr>
+              <w:t>haplotypes</w:t>
             </w:r>
           </w:p>
         </w:tc>
@@ -7242,7 +7346,13 @@
               <w:rPr>
                 <w:lang w:val="en-US"/>
               </w:rPr>
-              <w:t>real</w:t>
+              <w:t>R</w:t>
+            </w:r>
+            <w:r>
+              <w:rPr>
+                <w:lang w:val="en-US"/>
+              </w:rPr>
+              <w:t>eal</w:t>
             </w:r>
           </w:p>
         </w:tc>
@@ -7261,16 +7371,50 @@
               <w:rPr>
                 <w:lang w:val="en-US"/>
               </w:rPr>
-              <w:t xml:space="preserve">Laurent, </w:t>
-            </w:r>
-            <w:proofErr w:type="spellStart"/>
-            <w:r>
-              <w:rPr>
-                <w:lang w:val="en-US"/>
-              </w:rPr>
-              <w:t>Excoffier</w:t>
-            </w:r>
-            <w:proofErr w:type="spellEnd"/>
+              <w:t>Laurent, Excoffier “If”</w:t>
+            </w:r>
+          </w:p>
+          <w:p>
+            <w:pPr>
+              <w:cnfStyle w:val="000000100000" w:firstRow="0" w:lastRow="0" w:firstColumn="0" w:lastColumn="0" w:oddVBand="0" w:evenVBand="0" w:oddHBand="1" w:evenHBand="0" w:firstRowFirstColumn="0" w:firstRowLastColumn="0" w:lastRowFirstColumn="0" w:lastRowLastColumn="0"/>
+              <w:rPr>
+                <w:lang w:val="en-US"/>
+              </w:rPr>
+            </w:pPr>
+            <w:r>
+              <w:rPr>
+                <w:lang w:val="en-US"/>
+              </w:rPr>
+              <w:t>between frequencies</w:t>
+            </w:r>
+          </w:p>
+          <w:p>
+            <w:pPr>
+              <w:cnfStyle w:val="000000100000" w:firstRow="0" w:lastRow="0" w:firstColumn="0" w:lastColumn="0" w:oddVBand="0" w:evenVBand="0" w:oddHBand="1" w:evenHBand="0" w:firstRowFirstColumn="0" w:firstRowLastColumn="0" w:lastRowFirstColumn="0" w:lastRowLastColumn="0"/>
+              <w:rPr>
+                <w:lang w:val="en-US"/>
+              </w:rPr>
+            </w:pPr>
+            <w:r>
+              <w:rPr>
+                <w:lang w:val="en-US"/>
+              </w:rPr>
+              <w:t>derived from 100% set and</w:t>
+            </w:r>
+          </w:p>
+          <w:p>
+            <w:pPr>
+              <w:cnfStyle w:val="000000100000" w:firstRow="0" w:lastRow="0" w:firstColumn="0" w:lastColumn="0" w:oddVBand="0" w:evenVBand="0" w:oddHBand="1" w:evenHBand="0" w:firstRowFirstColumn="0" w:firstRowLastColumn="0" w:lastRowFirstColumn="0" w:lastRowLastColumn="0"/>
+              <w:rPr>
+                <w:lang w:val="en-US"/>
+              </w:rPr>
+            </w:pPr>
+            <w:r>
+              <w:rPr>
+                <w:lang w:val="en-US"/>
+              </w:rPr>
+              <w:t>80% training set</w:t>
+            </w:r>
           </w:p>
         </w:tc>
       </w:tr>
@@ -7328,7 +7472,63 @@
               <w:rPr>
                 <w:lang w:val="en-US"/>
               </w:rPr>
-              <w:t>Expected but unobserved, LD!</w:t>
+              <w:t>Sum of haplotype</w:t>
+            </w:r>
+          </w:p>
+          <w:p>
+            <w:pPr>
+              <w:cnfStyle w:val="000000000000" w:firstRow="0" w:lastRow="0" w:firstColumn="0" w:lastColumn="0" w:oddVBand="0" w:evenVBand="0" w:oddHBand="0" w:evenHBand="0" w:firstRowFirstColumn="0" w:firstRowLastColumn="0" w:lastRowFirstColumn="0" w:lastRowLastColumn="0"/>
+              <w:rPr>
+                <w:lang w:val="en-US"/>
+              </w:rPr>
+            </w:pPr>
+            <w:r>
+              <w:rPr>
+                <w:lang w:val="en-US"/>
+              </w:rPr>
+              <w:t>frequencies for unobserved</w:t>
+            </w:r>
+          </w:p>
+          <w:p>
+            <w:pPr>
+              <w:cnfStyle w:val="000000000000" w:firstRow="0" w:lastRow="0" w:firstColumn="0" w:lastColumn="0" w:oddVBand="0" w:evenVBand="0" w:oddHBand="0" w:evenHBand="0" w:firstRowFirstColumn="0" w:firstRowLastColumn="0" w:lastRowFirstColumn="0" w:lastRowLastColumn="0"/>
+              <w:rPr>
+                <w:lang w:val="en-US"/>
+              </w:rPr>
+            </w:pPr>
+            <w:r>
+              <w:rPr>
+                <w:lang w:val="en-US"/>
+              </w:rPr>
+              <w:t>haplotypes that are</w:t>
+            </w:r>
+          </w:p>
+          <w:p>
+            <w:pPr>
+              <w:cnfStyle w:val="000000000000" w:firstRow="0" w:lastRow="0" w:firstColumn="0" w:lastColumn="0" w:oddVBand="0" w:evenVBand="0" w:oddHBand="0" w:evenHBand="0" w:firstRowFirstColumn="0" w:firstRowLastColumn="0" w:lastRowFirstColumn="0" w:lastRowLastColumn="0"/>
+              <w:rPr>
+                <w:lang w:val="en-US"/>
+              </w:rPr>
+            </w:pPr>
+            <w:r>
+              <w:rPr>
+                <w:lang w:val="en-US"/>
+              </w:rPr>
+              <w:t>expected in population by</w:t>
+            </w:r>
+          </w:p>
+          <w:p>
+            <w:pPr>
+              <w:cnfStyle w:val="000000000000" w:firstRow="0" w:lastRow="0" w:firstColumn="0" w:lastColumn="0" w:oddVBand="0" w:evenVBand="0" w:oddHBand="0" w:evenHBand="0" w:firstRowFirstColumn="0" w:firstRowLastColumn="0" w:lastRowFirstColumn="0" w:lastRowLastColumn="0"/>
+              <w:rPr>
+                <w:lang w:val="en-US"/>
+              </w:rPr>
+            </w:pPr>
+            <w:r>
+              <w:rPr>
+                <w:lang w:val="en-US"/>
+              </w:rPr>
+              <w:t>SHF model</w:t>
             </w:r>
           </w:p>
         </w:tc>
@@ -7390,20 +7590,71 @@
               <w:rPr>
                 <w:lang w:val="en-US"/>
               </w:rPr>
-              <w:t xml:space="preserve">1-sum </w:t>
-            </w:r>
-            <w:proofErr w:type="spellStart"/>
-            <w:r>
-              <w:rPr>
-                <w:lang w:val="en-US"/>
-              </w:rPr>
-              <w:t>f_i</w:t>
-            </w:r>
-            <w:proofErr w:type="spellEnd"/>
+              <w:t>1-sum f_i (Difference</w:t>
+            </w:r>
+          </w:p>
+          <w:p>
+            <w:pPr>
+              <w:cnfStyle w:val="000000100000" w:firstRow="0" w:lastRow="0" w:firstColumn="0" w:lastColumn="0" w:oddVBand="0" w:evenVBand="0" w:oddHBand="1" w:evenHBand="0" w:firstRowFirstColumn="0" w:firstRowLastColumn="0" w:lastRowFirstColumn="0" w:lastRowLastColumn="0"/>
+              <w:rPr>
+                <w:lang w:val="en-US"/>
+              </w:rPr>
+            </w:pPr>
+            <w:r>
+              <w:rPr>
+                <w:lang w:val="en-US"/>
+              </w:rPr>
+              <w:t>between predicted full HF</w:t>
+            </w:r>
+          </w:p>
+          <w:p>
+            <w:pPr>
+              <w:cnfStyle w:val="000000100000" w:firstRow="0" w:lastRow="0" w:firstColumn="0" w:lastColumn="0" w:oddVBand="0" w:evenVBand="0" w:oddHBand="1" w:evenHBand="0" w:firstRowFirstColumn="0" w:firstRowLastColumn="0" w:lastRowFirstColumn="0" w:lastRowLastColumn="0"/>
+              <w:rPr>
+                <w:lang w:val="en-US"/>
+              </w:rPr>
+            </w:pPr>
+            <w:r>
+              <w:rPr>
+                <w:lang w:val="en-US"/>
+              </w:rPr>
+              <w:t>distribution using SHF</w:t>
+            </w:r>
+          </w:p>
+          <w:p>
+            <w:pPr>
+              <w:cnfStyle w:val="000000100000" w:firstRow="0" w:lastRow="0" w:firstColumn="0" w:lastColumn="0" w:oddVBand="0" w:evenVBand="0" w:oddHBand="1" w:evenHBand="0" w:firstRowFirstColumn="0" w:firstRowLastColumn="0" w:lastRowFirstColumn="0" w:lastRowLastColumn="0"/>
+              <w:rPr>
+                <w:lang w:val="en-US"/>
+              </w:rPr>
+            </w:pPr>
+            <w:r>
+              <w:rPr>
+                <w:lang w:val="en-US"/>
+              </w:rPr>
+              <w:t>versus actual including test</w:t>
+            </w:r>
+          </w:p>
+          <w:p>
+            <w:pPr>
+              <w:cnfStyle w:val="000000100000" w:firstRow="0" w:lastRow="0" w:firstColumn="0" w:lastColumn="0" w:oddVBand="0" w:evenVBand="0" w:oddHBand="1" w:evenHBand="0" w:firstRowFirstColumn="0" w:firstRowLastColumn="0" w:lastRowFirstColumn="0" w:lastRowLastColumn="0"/>
+              <w:rPr>
+                <w:lang w:val="en-US"/>
+              </w:rPr>
+            </w:pPr>
+            <w:r>
+              <w:rPr>
+                <w:lang w:val="en-US"/>
+              </w:rPr>
+              <w:t>set?)</w:t>
+            </w:r>
           </w:p>
         </w:tc>
       </w:tr>
       <w:tr>
+        <w:trPr>
+          <w:trHeight w:val="323"/>
+        </w:trPr>
         <w:tc>
           <w:tcPr>
             <w:cnfStyle w:val="001000000000" w:firstRow="0" w:lastRow="0" w:firstColumn="1" w:lastColumn="0" w:oddVBand="0" w:evenVBand="0" w:oddHBand="0" w:evenHBand="0" w:firstRowFirstColumn="0" w:firstRowLastColumn="0" w:lastRowFirstColumn="0" w:lastRowLastColumn="0"/>
@@ -7438,7 +7689,13 @@
               <w:rPr>
                 <w:lang w:val="en-US"/>
               </w:rPr>
-              <w:t>real</w:t>
+              <w:t>R</w:t>
+            </w:r>
+            <w:r>
+              <w:rPr>
+                <w:lang w:val="en-US"/>
+              </w:rPr>
+              <w:t>eal</w:t>
             </w:r>
           </w:p>
         </w:tc>
@@ -7457,7 +7714,35 @@
               <w:rPr>
                 <w:lang w:val="en-US"/>
               </w:rPr>
-              <w:t>Define in Method section</w:t>
+              <w:t>Define in Method section –</w:t>
+            </w:r>
+          </w:p>
+          <w:p>
+            <w:pPr>
+              <w:cnfStyle w:val="000000000000" w:firstRow="0" w:lastRow="0" w:firstColumn="0" w:lastColumn="0" w:oddVBand="0" w:evenVBand="0" w:oddHBand="0" w:evenHBand="0" w:firstRowFirstColumn="0" w:firstRowLastColumn="0" w:lastRowFirstColumn="0" w:lastRowLastColumn="0"/>
+              <w:rPr>
+                <w:lang w:val="en-US"/>
+              </w:rPr>
+            </w:pPr>
+            <w:r>
+              <w:rPr>
+                <w:lang w:val="en-US"/>
+              </w:rPr>
+              <w:t>(Where is LD measured for</w:t>
+            </w:r>
+          </w:p>
+          <w:p>
+            <w:pPr>
+              <w:cnfStyle w:val="000000000000" w:firstRow="0" w:lastRow="0" w:firstColumn="0" w:lastColumn="0" w:oddVBand="0" w:evenVBand="0" w:oddHBand="0" w:evenHBand="0" w:firstRowFirstColumn="0" w:firstRowLastColumn="0" w:lastRowFirstColumn="0" w:lastRowLastColumn="0"/>
+              <w:rPr>
+                <w:lang w:val="en-US"/>
+              </w:rPr>
+            </w:pPr>
+            <w:r>
+              <w:rPr>
+                <w:lang w:val="en-US"/>
+              </w:rPr>
+              <w:t>quality?)</w:t>
             </w:r>
           </w:p>
         </w:tc>
@@ -7500,7 +7785,7 @@
               <w:rPr>
                 <w:lang w:val="en-US"/>
               </w:rPr>
-              <w:t>real</w:t>
+              <w:t>Real, 0 &lt;= x &lt;= 1</w:t>
             </w:r>
           </w:p>
         </w:tc>
@@ -7519,7 +7804,35 @@
               <w:rPr>
                 <w:lang w:val="en-US"/>
               </w:rPr>
-              <w:t>% of imputable GT from HT</w:t>
+              <w:t>% of imputable GT in 20%</w:t>
+            </w:r>
+          </w:p>
+          <w:p>
+            <w:pPr>
+              <w:cnfStyle w:val="000000100000" w:firstRow="0" w:lastRow="0" w:firstColumn="0" w:lastColumn="0" w:oddVBand="0" w:evenVBand="0" w:oddHBand="1" w:evenHBand="0" w:firstRowFirstColumn="0" w:firstRowLastColumn="0" w:lastRowFirstColumn="0" w:lastRowLastColumn="0"/>
+              <w:rPr>
+                <w:lang w:val="en-US"/>
+              </w:rPr>
+            </w:pPr>
+            <w:r>
+              <w:rPr>
+                <w:lang w:val="en-US"/>
+              </w:rPr>
+              <w:t>test set from HT generated</w:t>
+            </w:r>
+          </w:p>
+          <w:p>
+            <w:pPr>
+              <w:cnfStyle w:val="000000100000" w:firstRow="0" w:lastRow="0" w:firstColumn="0" w:lastColumn="0" w:oddVBand="0" w:evenVBand="0" w:oddHBand="1" w:evenHBand="0" w:firstRowFirstColumn="0" w:firstRowLastColumn="0" w:lastRowFirstColumn="0" w:lastRowLastColumn="0"/>
+              <w:rPr>
+                <w:lang w:val="en-US"/>
+              </w:rPr>
+            </w:pPr>
+            <w:r>
+              <w:rPr>
+                <w:lang w:val="en-US"/>
+              </w:rPr>
+              <w:t>in 80% training set</w:t>
             </w:r>
           </w:p>
         </w:tc>
@@ -7559,7 +7872,7 @@
               <w:rPr>
                 <w:lang w:val="en-US"/>
               </w:rPr>
-              <w:t>Real</w:t>
+              <w:t>Real, 0 &lt;= x &lt;= 1</w:t>
             </w:r>
           </w:p>
         </w:tc>
@@ -7578,7 +7891,63 @@
               <w:rPr>
                 <w:lang w:val="en-US"/>
               </w:rPr>
-              <w:t>Divergence between prediction and actual</w:t>
+              <w:t>Divergence between</w:t>
+            </w:r>
+          </w:p>
+          <w:p>
+            <w:pPr>
+              <w:cnfStyle w:val="000000000000" w:firstRow="0" w:lastRow="0" w:firstColumn="0" w:lastColumn="0" w:oddVBand="0" w:evenVBand="0" w:oddHBand="0" w:evenHBand="0" w:firstRowFirstColumn="0" w:firstRowLastColumn="0" w:lastRowFirstColumn="0" w:lastRowLastColumn="0"/>
+              <w:rPr>
+                <w:lang w:val="en-US"/>
+              </w:rPr>
+            </w:pPr>
+            <w:r>
+              <w:rPr>
+                <w:lang w:val="en-US"/>
+              </w:rPr>
+              <w:t>predicted and actual with</w:t>
+            </w:r>
+          </w:p>
+          <w:p>
+            <w:pPr>
+              <w:cnfStyle w:val="000000000000" w:firstRow="0" w:lastRow="0" w:firstColumn="0" w:lastColumn="0" w:oddVBand="0" w:evenVBand="0" w:oddHBand="0" w:evenHBand="0" w:firstRowFirstColumn="0" w:firstRowLastColumn="0" w:lastRowFirstColumn="0" w:lastRowLastColumn="0"/>
+              <w:rPr>
+                <w:lang w:val="en-US"/>
+              </w:rPr>
+            </w:pPr>
+            <w:r>
+              <w:rPr>
+                <w:lang w:val="en-US"/>
+              </w:rPr>
+              <w:t>Log Loss function (for test</w:t>
+            </w:r>
+          </w:p>
+          <w:p>
+            <w:pPr>
+              <w:cnfStyle w:val="000000000000" w:firstRow="0" w:lastRow="0" w:firstColumn="0" w:lastColumn="0" w:oddVBand="0" w:evenVBand="0" w:oddHBand="0" w:evenHBand="0" w:firstRowFirstColumn="0" w:firstRowLastColumn="0" w:lastRowFirstColumn="0" w:lastRowLastColumn="0"/>
+              <w:rPr>
+                <w:lang w:val="en-US"/>
+              </w:rPr>
+            </w:pPr>
+            <w:r>
+              <w:rPr>
+                <w:lang w:val="en-US"/>
+              </w:rPr>
+              <w:t>set predictions on simulated</w:t>
+            </w:r>
+          </w:p>
+          <w:p>
+            <w:pPr>
+              <w:cnfStyle w:val="000000000000" w:firstRow="0" w:lastRow="0" w:firstColumn="0" w:lastColumn="0" w:oddVBand="0" w:evenVBand="0" w:oddHBand="0" w:evenHBand="0" w:firstRowFirstColumn="0" w:firstRowLastColumn="0" w:lastRowFirstColumn="0" w:lastRowLastColumn="0"/>
+              <w:rPr>
+                <w:lang w:val="en-US"/>
+              </w:rPr>
+            </w:pPr>
+            <w:r>
+              <w:rPr>
+                <w:lang w:val="en-US"/>
+              </w:rPr>
+              <w:t>lower-resolution typings)</w:t>
             </w:r>
           </w:p>
         </w:tc>
@@ -7640,7 +8009,21 @@
               <w:rPr>
                 <w:lang w:val="en-US"/>
               </w:rPr>
-              <w:t>Number of independent iterations</w:t>
+              <w:t>Number of independent</w:t>
+            </w:r>
+          </w:p>
+          <w:p>
+            <w:pPr>
+              <w:cnfStyle w:val="000000100000" w:firstRow="0" w:lastRow="0" w:firstColumn="0" w:lastColumn="0" w:oddVBand="0" w:evenVBand="0" w:oddHBand="1" w:evenHBand="0" w:firstRowFirstColumn="0" w:firstRowLastColumn="0" w:lastRowFirstColumn="0" w:lastRowLastColumn="0"/>
+              <w:rPr>
+                <w:lang w:val="en-US"/>
+              </w:rPr>
+            </w:pPr>
+            <w:r>
+              <w:rPr>
+                <w:lang w:val="en-US"/>
+              </w:rPr>
+              <w:t>training-test folds (k)</w:t>
             </w:r>
           </w:p>
         </w:tc>
@@ -7664,7 +8047,6 @@
         <w:rPr>
           <w:lang w:val="en-US"/>
         </w:rPr>
-        <w:lastRenderedPageBreak/>
         <w:t>List of Label</w:t>
       </w:r>
       <w:r>
@@ -7847,6 +8229,7 @@
               <w:rPr>
                 <w:lang w:val="en-US"/>
               </w:rPr>
+              <w:lastRenderedPageBreak/>
               <w:t>GT_REGISTRY</w:t>
             </w:r>
           </w:p>
@@ -8020,14 +8403,7 @@
         <w:rPr>
           <w:color w:val="FF0000"/>
         </w:rPr>
-        <w:t xml:space="preserve">Open </w:t>
-      </w:r>
-      <w:proofErr w:type="spellStart"/>
-      <w:r>
-        <w:rPr>
-          <w:color w:val="FF0000"/>
-        </w:rPr>
-        <w:t>Issu</w:t>
+        <w:t>Open Issu</w:t>
       </w:r>
       <w:r>
         <w:rPr>
@@ -8035,21 +8411,12 @@
         </w:rPr>
         <w:t>ses</w:t>
       </w:r>
-      <w:proofErr w:type="spellEnd"/>
       <w:r>
         <w:rPr>
           <w:color w:val="FF0000"/>
         </w:rPr>
-        <w:t xml:space="preserve"> for </w:t>
+        <w:t xml:space="preserve"> for HFCuS</w:t>
       </w:r>
-      <w:proofErr w:type="spellStart"/>
-      <w:r>
-        <w:rPr>
-          <w:color w:val="FF0000"/>
-        </w:rPr>
-        <w:t>HFCuS</w:t>
-      </w:r>
-      <w:proofErr w:type="spellEnd"/>
     </w:p>
     <w:p/>
     <w:p>
@@ -8116,8 +8483,6 @@
       <w:r>
         <w:br w:type="page"/>
       </w:r>
-      <w:bookmarkStart w:id="0" w:name="_GoBack"/>
-      <w:bookmarkEnd w:id="0"/>
     </w:p>
     <w:p>
       <w:pPr>
@@ -9008,7 +9373,7 @@
     </w:rPrDefault>
     <w:pPrDefault/>
   </w:docDefaults>
-  <w:latentStyles w:defLockedState="0" w:defUIPriority="99" w:defSemiHidden="0" w:defUnhideWhenUsed="0" w:defQFormat="0" w:count="380">
+  <w:latentStyles w:defLockedState="0" w:defUIPriority="99" w:defSemiHidden="0" w:defUnhideWhenUsed="0" w:defQFormat="0" w:count="382">
     <w:lsdException w:name="Normal" w:uiPriority="0" w:qFormat="1"/>
     <w:lsdException w:name="heading 1" w:uiPriority="9" w:qFormat="1"/>
     <w:lsdException w:name="heading 2" w:semiHidden="1" w:uiPriority="9" w:unhideWhenUsed="1" w:qFormat="1"/>
@@ -9114,7 +9479,6 @@
     <w:lsdException w:name="HTML Sample" w:semiHidden="1" w:unhideWhenUsed="1"/>
     <w:lsdException w:name="HTML Typewriter" w:semiHidden="1" w:unhideWhenUsed="1"/>
     <w:lsdException w:name="HTML Variable" w:semiHidden="1" w:unhideWhenUsed="1"/>
-    <w:lsdException w:name="Normal Table" w:semiHidden="1" w:unhideWhenUsed="1"/>
     <w:lsdException w:name="annotation subject" w:semiHidden="1" w:unhideWhenUsed="1"/>
     <w:lsdException w:name="No List" w:semiHidden="1" w:unhideWhenUsed="1"/>
     <w:lsdException w:name="Outline List 1" w:semiHidden="1" w:unhideWhenUsed="1"/>
@@ -9160,11 +9524,9 @@
     <w:lsdException w:name="Table Subtle 1" w:semiHidden="1" w:unhideWhenUsed="1"/>
     <w:lsdException w:name="Table Subtle 2" w:semiHidden="1" w:unhideWhenUsed="1"/>
     <w:lsdException w:name="Table Web 1" w:semiHidden="1" w:unhideWhenUsed="1"/>
-    <w:lsdException w:name="Table Web 2" w:semiHidden="1" w:unhideWhenUsed="1"/>
     <w:lsdException w:name="Table Web 3" w:semiHidden="1" w:unhideWhenUsed="1"/>
     <w:lsdException w:name="Balloon Text" w:semiHidden="1" w:unhideWhenUsed="1"/>
     <w:lsdException w:name="Table Grid" w:uiPriority="39"/>
-    <w:lsdException w:name="Table Theme" w:semiHidden="1" w:unhideWhenUsed="1"/>
     <w:lsdException w:name="Note Level 1" w:semiHidden="1" w:unhideWhenUsed="1"/>
     <w:lsdException w:name="Note Level 2" w:semiHidden="1" w:unhideWhenUsed="1"/>
     <w:lsdException w:name="Note Level 3" w:semiHidden="1" w:unhideWhenUsed="1"/>
@@ -9389,6 +9751,8 @@
     <w:lsdException w:name="List Table 5 Dark Accent 6" w:uiPriority="50"/>
     <w:lsdException w:name="List Table 6 Colorful Accent 6" w:uiPriority="51"/>
     <w:lsdException w:name="List Table 7 Colorful Accent 6" w:uiPriority="52"/>
+    <w:lsdException w:name="Mention" w:semiHidden="1" w:unhideWhenUsed="1"/>
+    <w:lsdException w:name="Smart Hyperlink" w:semiHidden="1" w:unhideWhenUsed="1"/>
   </w:latentStyles>
   <w:style w:type="paragraph" w:default="1" w:styleId="Normal">
     <w:name w:val="Normal"/>
@@ -9460,7 +9824,6 @@
   <w:style w:type="character" w:default="1" w:styleId="DefaultParagraphFont">
     <w:name w:val="Default Paragraph Font"/>
     <w:uiPriority w:val="1"/>
-    <w:semiHidden/>
     <w:unhideWhenUsed/>
   </w:style>
   <w:style w:type="table" w:default="1" w:styleId="TableNormal">

</xml_diff>